<commit_message>
updated readme and report files
</commit_message>
<xml_diff>
--- a/docs/SaaS Industry Future Trends.docx
+++ b/docs/SaaS Industry Future Trends.docx
@@ -26,6 +26,10 @@
     </w:p>
     <w:p>
       <w:pPr>
+        <w:tabs>
+          <w:tab w:val="center" w:pos="6615"/>
+          <w:tab w:val="right" w:pos="8280"/>
+        </w:tabs>
         <w:spacing w:after="0"/>
         <w:ind w:left="2430"/>
         <w:rPr>
@@ -38,7 +42,38 @@
           <w:sz w:val="20"/>
           <w:szCs w:val="20"/>
         </w:rPr>
-        <w:t>By: Jester Lumacad</w:t>
+        <w:t xml:space="preserve"> </w:t>
+      </w:r>
+      <w:r>
+        <w:rPr>
+          <w:sz w:val="20"/>
+          <w:szCs w:val="20"/>
+        </w:rPr>
+        <w:t xml:space="preserve">By: </w:t>
+      </w:r>
+      <w:hyperlink r:id="rId6" w:history="1">
+        <w:r>
+          <w:rPr>
+            <w:rStyle w:val="Hyperlink"/>
+            <w:sz w:val="20"/>
+            <w:szCs w:val="20"/>
+          </w:rPr>
+          <w:t>Jester Lumacad</w:t>
+        </w:r>
+      </w:hyperlink>
+      <w:r>
+        <w:rPr>
+          <w:sz w:val="20"/>
+          <w:szCs w:val="20"/>
+        </w:rPr>
+        <w:tab/>
+      </w:r>
+      <w:r>
+        <w:rPr>
+          <w:sz w:val="20"/>
+          <w:szCs w:val="20"/>
+        </w:rPr>
+        <w:tab/>
       </w:r>
     </w:p>
     <w:p>
@@ -67,6 +102,7 @@
     <w:p>
       <w:pPr>
         <w:spacing w:before="120" w:after="0"/>
+        <w:jc w:val="both"/>
       </w:pPr>
       <w:r>
         <w:t>AI is transforming SaaS with automation and personalization, offering tools like AI-powered chatbots (e.g., HubSpot). Generative AI adoption is increasing across industries, improving team management, customer experience, and decision-making.</w:t>
@@ -160,6 +196,7 @@
     <w:p>
       <w:pPr>
         <w:spacing w:before="120" w:after="0"/>
+        <w:jc w:val="both"/>
       </w:pPr>
       <w:r>
         <w:t>Vertical SaaS focuses on specialized, industry-specific solutions. Companies like Veeva and Procore provide tailored cloud services, growing their market share in niche industries (e.g., healthcare, construction).</w:t>
@@ -251,6 +288,7 @@
     <w:p>
       <w:pPr>
         <w:spacing w:before="120" w:after="0"/>
+        <w:jc w:val="both"/>
       </w:pPr>
       <w:r>
         <w:t>These platforms empower non-developers by simplifying app creation. Tools like Zapier and Microsoft Power Apps democratize software development, offering a faster, easier approach for businesses.</w:t>
@@ -373,7 +411,7 @@
       <w:r>
         <w:t xml:space="preserve"> (CAGR of 18.7%). (</w:t>
       </w:r>
-      <w:hyperlink r:id="rId6" w:history="1">
+      <w:hyperlink r:id="rId7" w:history="1">
         <w:r>
           <w:rPr>
             <w:rStyle w:val="Hyperlink"/>
@@ -382,10 +420,7 @@
         </w:r>
       </w:hyperlink>
       <w:r>
-        <w:t xml:space="preserve">, </w:t>
-      </w:r>
-      <w:r>
-        <w:t>2023)</w:t>
+        <w:t>, 2023)</w:t>
       </w:r>
     </w:p>
     <w:p>
@@ -430,7 +465,7 @@
       <w:r>
         <w:t xml:space="preserve"> annually (</w:t>
       </w:r>
-      <w:hyperlink r:id="rId7" w:history="1">
+      <w:hyperlink r:id="rId8" w:history="1">
         <w:r>
           <w:rPr>
             <w:rStyle w:val="Hyperlink"/>
@@ -471,7 +506,7 @@
       <w:r>
         <w:t xml:space="preserve"> (</w:t>
       </w:r>
-      <w:hyperlink r:id="rId8" w:history="1">
+      <w:hyperlink r:id="rId9" w:history="1">
         <w:r>
           <w:rPr>
             <w:rStyle w:val="Hyperlink"/>
@@ -485,8 +520,113 @@
     </w:p>
     <w:p>
       <w:pPr>
-        <w:spacing w:after="0"/>
-      </w:pPr>
+        <w:pStyle w:val="ListParagraph"/>
+        <w:numPr>
+          <w:ilvl w:val="0"/>
+          <w:numId w:val="8"/>
+        </w:numPr>
+        <w:spacing w:after="0"/>
+      </w:pPr>
+      <w:r>
+        <w:t xml:space="preserve">Google Trends show </w:t>
+      </w:r>
+      <w:r>
+        <w:rPr>
+          <w:b/>
+          <w:bCs/>
+        </w:rPr>
+        <w:t>upward trend</w:t>
+      </w:r>
+      <w:r>
+        <w:t xml:space="preserve"> on “AI SaaS”, “Low-code”, and “Vertical Saas” search terms. </w:t>
+      </w:r>
+    </w:p>
+    <w:p>
+      <w:pPr>
+        <w:spacing w:after="0"/>
+        <w:jc w:val="center"/>
+      </w:pPr>
+      <w:r>
+        <w:rPr>
+          <w:b/>
+          <w:bCs/>
+          <w:noProof/>
+          <w:sz w:val="52"/>
+          <w:szCs w:val="52"/>
+        </w:rPr>
+        <w:drawing>
+          <wp:inline distT="0" distB="0" distL="0" distR="0" wp14:anchorId="46C5C1E9" wp14:editId="402C3F61">
+            <wp:extent cx="4629150" cy="2314575"/>
+            <wp:effectExtent l="0" t="0" r="0" b="9525"/>
+            <wp:docPr id="1690774724" name="Picture 1" descr="A graph of a graph showing the growth of a stock market&#10;&#10;Description automatically generated with medium confidence"/>
+            <wp:cNvGraphicFramePr>
+              <a:graphicFrameLocks xmlns:a="http://schemas.openxmlformats.org/drawingml/2006/main" noChangeAspect="1"/>
+            </wp:cNvGraphicFramePr>
+            <a:graphic xmlns:a="http://schemas.openxmlformats.org/drawingml/2006/main">
+              <a:graphicData uri="http://schemas.openxmlformats.org/drawingml/2006/picture">
+                <pic:pic xmlns:pic="http://schemas.openxmlformats.org/drawingml/2006/picture">
+                  <pic:nvPicPr>
+                    <pic:cNvPr id="1690774724" name="Picture 1" descr="A graph of a graph showing the growth of a stock market&#10;&#10;Description automatically generated with medium confidence"/>
+                    <pic:cNvPicPr/>
+                  </pic:nvPicPr>
+                  <pic:blipFill>
+                    <a:blip r:embed="rId10" cstate="print">
+                      <a:extLst>
+                        <a:ext uri="{28A0092B-C50C-407E-A947-70E740481C1C}">
+                          <a14:useLocalDpi xmlns:a14="http://schemas.microsoft.com/office/drawing/2010/main" val="0"/>
+                        </a:ext>
+                      </a:extLst>
+                    </a:blip>
+                    <a:stretch>
+                      <a:fillRect/>
+                    </a:stretch>
+                  </pic:blipFill>
+                  <pic:spPr>
+                    <a:xfrm>
+                      <a:off x="0" y="0"/>
+                      <a:ext cx="4635568" cy="2317784"/>
+                    </a:xfrm>
+                    <a:prstGeom prst="rect">
+                      <a:avLst/>
+                    </a:prstGeom>
+                  </pic:spPr>
+                </pic:pic>
+              </a:graphicData>
+            </a:graphic>
+          </wp:inline>
+        </w:drawing>
+      </w:r>
+    </w:p>
+    <w:p>
+      <w:pPr>
+        <w:pStyle w:val="ListParagraph"/>
+        <w:tabs>
+          <w:tab w:val="center" w:pos="6615"/>
+          <w:tab w:val="right" w:pos="8280"/>
+        </w:tabs>
+        <w:spacing w:after="0"/>
+        <w:jc w:val="center"/>
+      </w:pPr>
+      <w:hyperlink r:id="rId11" w:history="1">
+        <w:r>
+          <w:rPr>
+            <w:rStyle w:val="Hyperlink"/>
+          </w:rPr>
+          <w:t>See image sour</w:t>
+        </w:r>
+        <w:r>
+          <w:rPr>
+            <w:rStyle w:val="Hyperlink"/>
+          </w:rPr>
+          <w:t>c</w:t>
+        </w:r>
+        <w:r>
+          <w:rPr>
+            <w:rStyle w:val="Hyperlink"/>
+          </w:rPr>
+          <w:t>e</w:t>
+        </w:r>
+      </w:hyperlink>
     </w:p>
     <w:p>
       <w:pPr>
@@ -681,30 +821,23 @@
         </w:numPr>
         <w:spacing w:before="120" w:after="0"/>
         <w:rPr>
-          <w:sz w:val="20"/>
-          <w:szCs w:val="20"/>
-        </w:rPr>
-      </w:pPr>
-      <w:r>
-        <w:rPr>
-          <w:sz w:val="20"/>
-          <w:szCs w:val="20"/>
-        </w:rPr>
-        <w:t>Top SaaS Industry Trends (2024)</w:t>
-      </w:r>
-      <w:r>
-        <w:rPr>
-          <w:sz w:val="20"/>
-          <w:szCs w:val="20"/>
-        </w:rPr>
-        <w:t xml:space="preserve"> - </w:t>
-      </w:r>
-      <w:hyperlink r:id="rId9" w:history="1">
+          <w:sz w:val="18"/>
+          <w:szCs w:val="18"/>
+        </w:rPr>
+      </w:pPr>
+      <w:r>
+        <w:rPr>
+          <w:sz w:val="18"/>
+          <w:szCs w:val="18"/>
+        </w:rPr>
+        <w:t xml:space="preserve">Top SaaS Industry Trends (2024) - </w:t>
+      </w:r>
+      <w:hyperlink r:id="rId12" w:history="1">
         <w:r>
           <w:rPr>
             <w:rStyle w:val="Hyperlink"/>
-            <w:sz w:val="20"/>
-            <w:szCs w:val="20"/>
+            <w:sz w:val="18"/>
+            <w:szCs w:val="18"/>
           </w:rPr>
           <w:t>https://explodingtopics.com/blog/saas-trends</w:t>
         </w:r>
@@ -719,30 +852,23 @@
         </w:numPr>
         <w:spacing w:after="0"/>
         <w:rPr>
-          <w:sz w:val="20"/>
-          <w:szCs w:val="20"/>
-        </w:rPr>
-      </w:pPr>
-      <w:r>
-        <w:rPr>
-          <w:sz w:val="20"/>
-          <w:szCs w:val="20"/>
-        </w:rPr>
-        <w:t>Future of SaaS 2024</w:t>
-      </w:r>
-      <w:r>
-        <w:rPr>
-          <w:sz w:val="20"/>
-          <w:szCs w:val="20"/>
-        </w:rPr>
-        <w:t xml:space="preserve"> - </w:t>
-      </w:r>
-      <w:hyperlink r:id="rId10" w:history="1">
+          <w:sz w:val="18"/>
+          <w:szCs w:val="18"/>
+        </w:rPr>
+      </w:pPr>
+      <w:r>
+        <w:rPr>
+          <w:sz w:val="18"/>
+          <w:szCs w:val="18"/>
+        </w:rPr>
+        <w:t xml:space="preserve">Future of SaaS 2024 - </w:t>
+      </w:r>
+      <w:hyperlink r:id="rId13" w:history="1">
         <w:r>
           <w:rPr>
             <w:rStyle w:val="Hyperlink"/>
-            <w:sz w:val="20"/>
-            <w:szCs w:val="20"/>
+            <w:sz w:val="18"/>
+            <w:szCs w:val="18"/>
           </w:rPr>
           <w:t>https://www.custify.com/blog/future-of-saas-trends-and-predictions-2024</w:t>
         </w:r>
@@ -757,30 +883,23 @@
         </w:numPr>
         <w:spacing w:after="0"/>
         <w:rPr>
-          <w:sz w:val="20"/>
-          <w:szCs w:val="20"/>
-        </w:rPr>
-      </w:pPr>
-      <w:r>
-        <w:rPr>
-          <w:sz w:val="20"/>
-          <w:szCs w:val="20"/>
-        </w:rPr>
-        <w:t>State of Vertical SaaS Report</w:t>
-      </w:r>
-      <w:r>
-        <w:rPr>
-          <w:sz w:val="20"/>
-          <w:szCs w:val="20"/>
-        </w:rPr>
-        <w:t xml:space="preserve"> - </w:t>
-      </w:r>
-      <w:hyperlink r:id="rId11" w:history="1">
+          <w:sz w:val="18"/>
+          <w:szCs w:val="18"/>
+        </w:rPr>
+      </w:pPr>
+      <w:r>
+        <w:rPr>
+          <w:sz w:val="18"/>
+          <w:szCs w:val="18"/>
+        </w:rPr>
+        <w:t xml:space="preserve">State of Vertical SaaS Report - </w:t>
+      </w:r>
+      <w:hyperlink r:id="rId14" w:history="1">
         <w:r>
           <w:rPr>
             <w:rStyle w:val="Hyperlink"/>
-            <w:sz w:val="20"/>
-            <w:szCs w:val="20"/>
+            <w:sz w:val="18"/>
+            <w:szCs w:val="18"/>
           </w:rPr>
           <w:t>https://www.fractalsoftware.com/perspectives/state-of-vertical-saas-2021</w:t>
         </w:r>
@@ -795,30 +914,26 @@
         </w:numPr>
         <w:spacing w:after="0"/>
         <w:rPr>
-          <w:sz w:val="20"/>
-          <w:szCs w:val="20"/>
-        </w:rPr>
-      </w:pPr>
-      <w:r>
-        <w:rPr>
-          <w:sz w:val="20"/>
-          <w:szCs w:val="20"/>
-        </w:rPr>
-        <w:t>Low-Code/No-Code Market</w:t>
-      </w:r>
-      <w:r>
-        <w:rPr>
-          <w:sz w:val="20"/>
-          <w:szCs w:val="20"/>
-        </w:rPr>
-        <w:t xml:space="preserve"> - </w:t>
-      </w:r>
-      <w:hyperlink r:id="rId12" w:history="1">
+          <w:rStyle w:val="Hyperlink"/>
+          <w:color w:val="auto"/>
+          <w:sz w:val="18"/>
+          <w:szCs w:val="18"/>
+          <w:u w:val="none"/>
+        </w:rPr>
+      </w:pPr>
+      <w:r>
+        <w:rPr>
+          <w:sz w:val="18"/>
+          <w:szCs w:val="18"/>
+        </w:rPr>
+        <w:t xml:space="preserve">Low-Code/No-Code Market - </w:t>
+      </w:r>
+      <w:hyperlink r:id="rId15" w:history="1">
         <w:r>
           <w:rPr>
             <w:rStyle w:val="Hyperlink"/>
-            <w:sz w:val="20"/>
-            <w:szCs w:val="20"/>
+            <w:sz w:val="18"/>
+            <w:szCs w:val="18"/>
           </w:rPr>
           <w:t>https://spreadsheetweb.com/how-big-is-the-global-low-code-no-code-market-and-how-fast-is-it-growing/</w:t>
         </w:r>
@@ -2408,6 +2523,7 @@
   <w:style w:type="character" w:default="1" w:styleId="DefaultParagraphFont">
     <w:name w:val="Default Paragraph Font"/>
     <w:uiPriority w:val="1"/>
+    <w:semiHidden/>
     <w:unhideWhenUsed/>
   </w:style>
   <w:style w:type="table" w:default="1" w:styleId="TableNormal">
@@ -2742,6 +2858,18 @@
     <w:rPr>
       <w:color w:val="605E5C"/>
       <w:shd w:val="clear" w:color="auto" w:fill="E1DFDD"/>
+    </w:rPr>
+  </w:style>
+  <w:style w:type="character" w:styleId="FollowedHyperlink">
+    <w:name w:val="FollowedHyperlink"/>
+    <w:basedOn w:val="DefaultParagraphFont"/>
+    <w:uiPriority w:val="99"/>
+    <w:semiHidden/>
+    <w:unhideWhenUsed/>
+    <w:rsid w:val="00722619"/>
+    <w:rPr>
+      <w:color w:val="96607D" w:themeColor="followedHyperlink"/>
+      <w:u w:val="single"/>
     </w:rPr>
   </w:style>
 </w:styles>

</xml_diff>